<commit_message>
updated html and resumes
</commit_message>
<xml_diff>
--- a/downloads/Hill_Alistair__Resume.docx
+++ b/downloads/Hill_Alistair__Resume.docx
@@ -1,6 +1,6 @@
 
 <file path=word/document.xml><?xml version="1.0" encoding="utf-8"?>
-<w:document xmlns:ve="http://schemas.openxmlformats.org/markup-compatibility/2006" xmlns:o="urn:schemas-microsoft-com:office:office" xmlns:r="http://schemas.openxmlformats.org/officeDocument/2006/relationships" xmlns:m="http://schemas.openxmlformats.org/officeDocument/2006/math" xmlns:v="urn:schemas-microsoft-com:vml" xmlns:wp="http://schemas.openxmlformats.org/drawingml/2006/wordprocessingDrawing" xmlns:w10="urn:schemas-microsoft-com:office:word" xmlns:w="http://schemas.openxmlformats.org/wordprocessingml/2006/main" xmlns:wne="http://schemas.microsoft.com/office/word/2006/wordml">
+<w:document xmlns:wpc="http://schemas.microsoft.com/office/word/2010/wordprocessingCanvas" xmlns:mo="http://schemas.microsoft.com/office/mac/office/2008/main" xmlns:mc="http://schemas.openxmlformats.org/markup-compatibility/2006" xmlns:mv="urn:schemas-microsoft-com:mac:vml" xmlns:o="urn:schemas-microsoft-com:office:office" xmlns:r="http://schemas.openxmlformats.org/officeDocument/2006/relationships" xmlns:m="http://schemas.openxmlformats.org/officeDocument/2006/math" xmlns:v="urn:schemas-microsoft-com:vml" xmlns:wp14="http://schemas.microsoft.com/office/word/2010/wordprocessingDrawing" xmlns:wp="http://schemas.openxmlformats.org/drawingml/2006/wordprocessingDrawing" xmlns:w10="urn:schemas-microsoft-com:office:word" xmlns:w="http://schemas.openxmlformats.org/wordprocessingml/2006/main" xmlns:w14="http://schemas.microsoft.com/office/word/2010/wordml" xmlns:wpg="http://schemas.microsoft.com/office/word/2010/wordprocessingGroup" xmlns:wpi="http://schemas.microsoft.com/office/word/2010/wordprocessingInk" xmlns:wne="http://schemas.microsoft.com/office/word/2006/wordml" xmlns:wps="http://schemas.microsoft.com/office/word/2010/wordprocessingShape" mc:Ignorable="w14 wp14">
   <w:body>
     <w:tbl>
       <w:tblPr>
@@ -10,7 +10,7 @@
           <w:left w:w="0" w:type="dxa"/>
           <w:right w:w="0" w:type="dxa"/>
         </w:tblCellMar>
-        <w:tblLook w:val="04A0"/>
+        <w:tblLook w:val="04A0" w:firstRow="1" w:lastRow="0" w:firstColumn="1" w:lastColumn="0" w:noHBand="0" w:noVBand="1"/>
       </w:tblPr>
       <w:tblGrid>
         <w:gridCol w:w="3330"/>
@@ -116,31 +116,24 @@
                 <w:szCs w:val="24"/>
               </w:rPr>
             </w:pPr>
-            <w:r>
-              <w:rPr>
-                <w:rFonts w:ascii="Arial" w:hAnsi="Arial" w:cs="Arial"/>
-                <w:sz w:val="24"/>
-                <w:szCs w:val="24"/>
-              </w:rPr>
-              <w:t>linkedin.com/in/</w:t>
-            </w:r>
-            <w:proofErr w:type="spellStart"/>
-            <w:r>
-              <w:rPr>
-                <w:rFonts w:ascii="Arial" w:hAnsi="Arial" w:cs="Arial"/>
-                <w:sz w:val="24"/>
-                <w:szCs w:val="24"/>
-              </w:rPr>
-              <w:t>hillalistair</w:t>
-            </w:r>
-            <w:proofErr w:type="spellEnd"/>
-            <w:r>
-              <w:rPr>
-                <w:rFonts w:ascii="Arial" w:hAnsi="Arial" w:cs="Arial"/>
-                <w:sz w:val="24"/>
-                <w:szCs w:val="24"/>
-              </w:rPr>
-              <w:t xml:space="preserve"> </w:t>
+            <w:proofErr w:type="gramStart"/>
+            <w:r>
+              <w:rPr>
+                <w:rFonts w:ascii="Arial" w:hAnsi="Arial" w:cs="Arial"/>
+                <w:b/>
+                <w:sz w:val="24"/>
+                <w:szCs w:val="24"/>
+              </w:rPr>
+              <w:t>linkedin.com</w:t>
+            </w:r>
+            <w:proofErr w:type="gramEnd"/>
+            <w:r>
+              <w:rPr>
+                <w:rFonts w:ascii="Arial" w:hAnsi="Arial" w:cs="Arial"/>
+                <w:sz w:val="24"/>
+                <w:szCs w:val="24"/>
+              </w:rPr>
+              <w:t>/in/hillalistair</w:t>
             </w:r>
             <w:r>
               <w:rPr>
@@ -152,21 +145,20 @@
             <w:r>
               <w:rPr>
                 <w:rFonts w:ascii="Arial" w:hAnsi="Arial" w:cs="Arial"/>
-                <w:sz w:val="24"/>
-                <w:szCs w:val="24"/>
-              </w:rPr>
-              <w:t xml:space="preserve"> github.com/</w:t>
-            </w:r>
-            <w:proofErr w:type="spellStart"/>
-            <w:r>
-              <w:rPr>
-                <w:rFonts w:ascii="Arial" w:hAnsi="Arial" w:cs="Arial"/>
-                <w:sz w:val="24"/>
-                <w:szCs w:val="24"/>
-              </w:rPr>
-              <w:t>alistairhill</w:t>
-            </w:r>
-            <w:proofErr w:type="spellEnd"/>
+                <w:b/>
+                <w:sz w:val="24"/>
+                <w:szCs w:val="24"/>
+              </w:rPr>
+              <w:t>github.com</w:t>
+            </w:r>
+            <w:r>
+              <w:rPr>
+                <w:rFonts w:ascii="Arial" w:hAnsi="Arial" w:cs="Arial"/>
+                <w:sz w:val="24"/>
+                <w:szCs w:val="24"/>
+              </w:rPr>
+              <w:t>/alistairhill</w:t>
+            </w:r>
           </w:p>
         </w:tc>
       </w:tr>
@@ -266,23 +258,13 @@
                 <w:szCs w:val="24"/>
               </w:rPr>
             </w:pPr>
-            <w:proofErr w:type="spellStart"/>
-            <w:r>
-              <w:rPr>
-                <w:rFonts w:ascii="Arial" w:hAnsi="Arial" w:cs="Arial"/>
-                <w:sz w:val="24"/>
-                <w:szCs w:val="24"/>
-              </w:rPr>
-              <w:t>BSc</w:t>
-            </w:r>
-            <w:proofErr w:type="spellEnd"/>
-            <w:r>
-              <w:rPr>
-                <w:rFonts w:ascii="Arial" w:hAnsi="Arial" w:cs="Arial"/>
-                <w:sz w:val="24"/>
-                <w:szCs w:val="24"/>
-              </w:rPr>
-              <w:t>., First Class Hons, Information Technology (June, 2013)</w:t>
+            <w:r>
+              <w:rPr>
+                <w:rFonts w:ascii="Arial" w:hAnsi="Arial" w:cs="Arial"/>
+                <w:sz w:val="24"/>
+                <w:szCs w:val="24"/>
+              </w:rPr>
+              <w:t>BSc., First Class Hons, Information Technology (June, 2013)</w:t>
             </w:r>
           </w:p>
         </w:tc>
@@ -368,7 +350,63 @@
                 <w:sz w:val="24"/>
                 <w:szCs w:val="24"/>
               </w:rPr>
-              <w:t xml:space="preserve">Ruby, Rails, ActiveRecord, Sinatra, JavaScript, </w:t>
+              <w:t>HTML5, CSS3</w:t>
+            </w:r>
+            <w:r>
+              <w:rPr>
+                <w:rFonts w:ascii="Arial" w:hAnsi="Arial" w:cs="Arial"/>
+                <w:sz w:val="24"/>
+                <w:szCs w:val="24"/>
+              </w:rPr>
+              <w:t>,</w:t>
+            </w:r>
+            <w:r>
+              <w:rPr>
+                <w:rFonts w:ascii="Arial" w:hAnsi="Arial" w:cs="Arial"/>
+                <w:sz w:val="24"/>
+                <w:szCs w:val="24"/>
+              </w:rPr>
+              <w:t xml:space="preserve"> </w:t>
+            </w:r>
+            <w:r>
+              <w:rPr>
+                <w:rFonts w:ascii="Arial" w:hAnsi="Arial" w:cs="Arial"/>
+                <w:sz w:val="24"/>
+                <w:szCs w:val="24"/>
+              </w:rPr>
+              <w:t>JavaScript, jQuery</w:t>
+            </w:r>
+            <w:r>
+              <w:rPr>
+                <w:rFonts w:ascii="Arial" w:hAnsi="Arial" w:cs="Arial"/>
+                <w:sz w:val="24"/>
+                <w:szCs w:val="24"/>
+              </w:rPr>
+              <w:t>,</w:t>
+            </w:r>
+            <w:r>
+              <w:rPr>
+                <w:rFonts w:ascii="Arial" w:hAnsi="Arial" w:cs="Arial"/>
+                <w:sz w:val="24"/>
+                <w:szCs w:val="24"/>
+              </w:rPr>
+              <w:t xml:space="preserve"> </w:t>
+            </w:r>
+            <w:r>
+              <w:rPr>
+                <w:rFonts w:ascii="Arial" w:hAnsi="Arial" w:cs="Arial"/>
+                <w:sz w:val="24"/>
+                <w:szCs w:val="24"/>
+              </w:rPr>
+              <w:t>Ruby</w:t>
+            </w:r>
+            <w:r>
+              <w:rPr>
+                <w:rFonts w:ascii="Arial" w:hAnsi="Arial" w:cs="Arial"/>
+                <w:sz w:val="24"/>
+                <w:szCs w:val="24"/>
+              </w:rPr>
+              <w:t xml:space="preserve">/Rails, ActiveRecord, Sinatra, SQL, </w:t>
             </w:r>
             <w:proofErr w:type="spellStart"/>
             <w:r>
@@ -377,7 +415,7 @@
                 <w:sz w:val="24"/>
                 <w:szCs w:val="24"/>
               </w:rPr>
-              <w:t>jQuery</w:t>
+              <w:t>Postgres</w:t>
             </w:r>
             <w:proofErr w:type="spellEnd"/>
             <w:r>
@@ -386,41 +424,41 @@
                 <w:sz w:val="24"/>
                 <w:szCs w:val="24"/>
               </w:rPr>
-              <w:t xml:space="preserve">, AJAX, SQL, </w:t>
-            </w:r>
-            <w:proofErr w:type="spellStart"/>
-            <w:r>
-              <w:rPr>
-                <w:rFonts w:ascii="Arial" w:hAnsi="Arial" w:cs="Arial"/>
-                <w:sz w:val="24"/>
-                <w:szCs w:val="24"/>
-              </w:rPr>
-              <w:t>Postgres</w:t>
-            </w:r>
-            <w:proofErr w:type="spellEnd"/>
-            <w:r>
-              <w:rPr>
-                <w:rFonts w:ascii="Arial" w:hAnsi="Arial" w:cs="Arial"/>
-                <w:sz w:val="24"/>
-                <w:szCs w:val="24"/>
-              </w:rPr>
-              <w:t>, HTML5, CSS3, Git, Heroku, RSpec, Jasmine</w:t>
-            </w:r>
-            <w:r>
-              <w:rPr>
-                <w:rFonts w:ascii="Arial" w:hAnsi="Arial" w:cs="Arial"/>
-                <w:sz w:val="24"/>
-                <w:szCs w:val="24"/>
-              </w:rPr>
-              <w:t xml:space="preserve">, 3ds Max, </w:t>
-            </w:r>
-            <w:r>
-              <w:rPr>
-                <w:rFonts w:ascii="Arial" w:hAnsi="Arial" w:cs="Arial"/>
-                <w:sz w:val="24"/>
-                <w:szCs w:val="24"/>
-              </w:rPr>
-              <w:t>Photoshop CS6, SDK, UDK</w:t>
+              <w:t>, Git, Heroku, RSpec, Jasmine</w:t>
+            </w:r>
+            <w:r>
+              <w:rPr>
+                <w:rFonts w:ascii="Arial" w:hAnsi="Arial" w:cs="Arial"/>
+                <w:sz w:val="24"/>
+                <w:szCs w:val="24"/>
+              </w:rPr>
+              <w:t xml:space="preserve">, </w:t>
+            </w:r>
+            <w:bookmarkStart w:id="0" w:name="_GoBack"/>
+            <w:r>
+              <w:rPr>
+                <w:rFonts w:ascii="Arial" w:hAnsi="Arial" w:cs="Arial"/>
+                <w:sz w:val="24"/>
+                <w:szCs w:val="24"/>
+              </w:rPr>
+              <w:t xml:space="preserve">3ds Max, </w:t>
+            </w:r>
+            <w:r>
+              <w:rPr>
+                <w:rFonts w:ascii="Arial" w:hAnsi="Arial" w:cs="Arial"/>
+                <w:sz w:val="24"/>
+                <w:szCs w:val="24"/>
+              </w:rPr>
+              <w:t>Adobe CS</w:t>
+            </w:r>
+            <w:bookmarkEnd w:id="0"/>
+            <w:r>
+              <w:rPr>
+                <w:rFonts w:ascii="Arial" w:hAnsi="Arial" w:cs="Arial"/>
+                <w:sz w:val="24"/>
+                <w:szCs w:val="24"/>
+              </w:rPr>
+              <w:t>, documentation</w:t>
             </w:r>
             <w:r>
               <w:rPr>
@@ -525,7 +563,279 @@
                 <w:sz w:val="24"/>
                 <w:szCs w:val="24"/>
               </w:rPr>
-              <w:t>DEV BOOTCAMP - San Francisco, CA</w:t>
+              <w:t>CONFIRMIT</w:t>
+            </w:r>
+            <w:r>
+              <w:rPr>
+                <w:rFonts w:ascii="Arial" w:hAnsi="Arial" w:cs="Arial"/>
+                <w:sz w:val="24"/>
+                <w:szCs w:val="24"/>
+              </w:rPr>
+              <w:t>, E</w:t>
+            </w:r>
+            <w:r>
+              <w:rPr>
+                <w:rFonts w:ascii="Arial" w:hAnsi="Arial" w:cs="Arial"/>
+                <w:sz w:val="24"/>
+                <w:szCs w:val="24"/>
+              </w:rPr>
+              <w:t>meryville, CA</w:t>
+            </w:r>
+          </w:p>
+          <w:p>
+            <w:pPr>
+              <w:pStyle w:val="NoSpacing"/>
+              <w:rPr>
+                <w:rFonts w:ascii="Arial" w:hAnsi="Arial" w:cs="Arial"/>
+                <w:sz w:val="24"/>
+                <w:szCs w:val="24"/>
+              </w:rPr>
+            </w:pPr>
+            <w:r>
+              <w:rPr>
+                <w:rFonts w:ascii="Arial" w:hAnsi="Arial" w:cs="Arial"/>
+                <w:b/>
+                <w:sz w:val="24"/>
+                <w:szCs w:val="24"/>
+              </w:rPr>
+              <w:t>Technical Support Engineer</w:t>
+            </w:r>
+            <w:r>
+              <w:rPr>
+                <w:rFonts w:ascii="Arial" w:hAnsi="Arial" w:cs="Arial"/>
+                <w:sz w:val="24"/>
+                <w:szCs w:val="24"/>
+              </w:rPr>
+              <w:t xml:space="preserve"> (October 2014 – present)</w:t>
+            </w:r>
+          </w:p>
+          <w:p>
+            <w:pPr>
+              <w:pStyle w:val="NoSpacing"/>
+              <w:numPr>
+                <w:ilvl w:val="0"/>
+                <w:numId w:val="7"/>
+              </w:numPr>
+              <w:rPr>
+                <w:rFonts w:ascii="Arial" w:hAnsi="Arial" w:cs="Arial"/>
+                <w:sz w:val="24"/>
+                <w:szCs w:val="24"/>
+              </w:rPr>
+            </w:pPr>
+            <w:r>
+              <w:rPr>
+                <w:rFonts w:ascii="Arial" w:hAnsi="Arial" w:cs="Arial"/>
+                <w:sz w:val="24"/>
+                <w:szCs w:val="24"/>
+              </w:rPr>
+              <w:t>U</w:t>
+            </w:r>
+            <w:r>
+              <w:rPr>
+                <w:rFonts w:ascii="Arial" w:hAnsi="Arial" w:cs="Arial"/>
+                <w:sz w:val="24"/>
+                <w:szCs w:val="24"/>
+              </w:rPr>
+              <w:t>sing</w:t>
+            </w:r>
+            <w:r>
+              <w:rPr>
+                <w:rFonts w:ascii="Arial" w:hAnsi="Arial" w:cs="Arial"/>
+                <w:sz w:val="24"/>
+                <w:szCs w:val="24"/>
+              </w:rPr>
+              <w:t xml:space="preserve"> front-end developer skills to solve a wide range of technical challenges on the Confirmit platform, implementing solutions with JavaScript, HTML and CSS.</w:t>
+            </w:r>
+          </w:p>
+          <w:p>
+            <w:pPr>
+              <w:pStyle w:val="NoSpacing"/>
+              <w:numPr>
+                <w:ilvl w:val="0"/>
+                <w:numId w:val="6"/>
+              </w:numPr>
+              <w:rPr>
+                <w:rFonts w:ascii="Arial" w:hAnsi="Arial" w:cs="Arial"/>
+                <w:b/>
+                <w:sz w:val="24"/>
+                <w:szCs w:val="24"/>
+              </w:rPr>
+            </w:pPr>
+            <w:r>
+              <w:rPr>
+                <w:rFonts w:ascii="Arial" w:hAnsi="Arial" w:cs="Arial"/>
+                <w:sz w:val="24"/>
+                <w:szCs w:val="24"/>
+              </w:rPr>
+              <w:t>Authoring</w:t>
+            </w:r>
+            <w:r>
+              <w:rPr>
+                <w:rFonts w:ascii="Arial" w:hAnsi="Arial" w:cs="Arial"/>
+                <w:sz w:val="24"/>
+                <w:szCs w:val="24"/>
+              </w:rPr>
+              <w:t xml:space="preserve"> complex surveys and reports for clients</w:t>
+            </w:r>
+            <w:r>
+              <w:rPr>
+                <w:rFonts w:ascii="Arial" w:hAnsi="Arial" w:cs="Arial"/>
+                <w:sz w:val="24"/>
+                <w:szCs w:val="24"/>
+              </w:rPr>
+              <w:t xml:space="preserve"> (</w:t>
+            </w:r>
+            <w:r>
+              <w:rPr>
+                <w:rFonts w:ascii="Arial" w:hAnsi="Arial" w:cs="Arial"/>
+                <w:sz w:val="24"/>
+                <w:szCs w:val="24"/>
+              </w:rPr>
+              <w:t xml:space="preserve">such as </w:t>
+            </w:r>
+            <w:r>
+              <w:rPr>
+                <w:rFonts w:ascii="Arial" w:hAnsi="Arial" w:cs="Arial"/>
+                <w:sz w:val="24"/>
+                <w:szCs w:val="24"/>
+              </w:rPr>
+              <w:t xml:space="preserve">Google, Microsoft, and </w:t>
+            </w:r>
+            <w:r>
+              <w:rPr>
+                <w:rFonts w:ascii="Arial" w:hAnsi="Arial" w:cs="Arial"/>
+                <w:sz w:val="24"/>
+                <w:szCs w:val="24"/>
+              </w:rPr>
+              <w:t>Yahoo</w:t>
+            </w:r>
+            <w:r>
+              <w:rPr>
+                <w:rFonts w:ascii="Arial" w:hAnsi="Arial" w:cs="Arial"/>
+                <w:sz w:val="24"/>
+                <w:szCs w:val="24"/>
+              </w:rPr>
+              <w:t xml:space="preserve"> etc.)</w:t>
+            </w:r>
+            <w:r>
+              <w:rPr>
+                <w:rFonts w:ascii="Arial" w:hAnsi="Arial" w:cs="Arial"/>
+                <w:sz w:val="24"/>
+                <w:szCs w:val="24"/>
+              </w:rPr>
+              <w:t xml:space="preserve">, using </w:t>
+            </w:r>
+            <w:r>
+              <w:rPr>
+                <w:rFonts w:ascii="Arial" w:hAnsi="Arial" w:cs="Arial"/>
+                <w:sz w:val="24"/>
+                <w:szCs w:val="24"/>
+              </w:rPr>
+              <w:t xml:space="preserve">the Confirmit </w:t>
+            </w:r>
+            <w:r>
+              <w:rPr>
+                <w:rFonts w:ascii="Arial" w:hAnsi="Arial" w:cs="Arial"/>
+                <w:sz w:val="24"/>
+                <w:szCs w:val="24"/>
+              </w:rPr>
+              <w:t>proprietary</w:t>
+            </w:r>
+            <w:r>
+              <w:rPr>
+                <w:rFonts w:ascii="Arial" w:hAnsi="Arial" w:cs="Arial"/>
+                <w:sz w:val="24"/>
+                <w:szCs w:val="24"/>
+              </w:rPr>
+              <w:t xml:space="preserve"> language in </w:t>
+            </w:r>
+            <w:r>
+              <w:rPr>
+                <w:rFonts w:ascii="Arial" w:hAnsi="Arial" w:cs="Arial"/>
+                <w:sz w:val="24"/>
+                <w:szCs w:val="24"/>
+              </w:rPr>
+              <w:t>the</w:t>
+            </w:r>
+            <w:r>
+              <w:rPr>
+                <w:rFonts w:ascii="Arial" w:hAnsi="Arial" w:cs="Arial"/>
+                <w:sz w:val="24"/>
+                <w:szCs w:val="24"/>
+              </w:rPr>
+              <w:t xml:space="preserve"> </w:t>
+            </w:r>
+            <w:r>
+              <w:rPr>
+                <w:rFonts w:ascii="Arial" w:hAnsi="Arial" w:cs="Arial"/>
+                <w:sz w:val="24"/>
+                <w:szCs w:val="24"/>
+              </w:rPr>
+              <w:t xml:space="preserve">Horizons </w:t>
+            </w:r>
+            <w:r>
+              <w:rPr>
+                <w:rFonts w:ascii="Arial" w:hAnsi="Arial" w:cs="Arial"/>
+                <w:sz w:val="24"/>
+                <w:szCs w:val="24"/>
+              </w:rPr>
+              <w:t>environment</w:t>
+            </w:r>
+            <w:r>
+              <w:rPr>
+                <w:rFonts w:ascii="Arial" w:hAnsi="Arial" w:cs="Arial"/>
+                <w:sz w:val="24"/>
+                <w:szCs w:val="24"/>
+              </w:rPr>
+              <w:t>.</w:t>
+            </w:r>
+          </w:p>
+          <w:p>
+            <w:pPr>
+              <w:pStyle w:val="NoSpacing"/>
+              <w:ind w:left="360"/>
+              <w:rPr>
+                <w:rFonts w:ascii="Arial" w:hAnsi="Arial" w:cs="Arial"/>
+                <w:b/>
+                <w:sz w:val="24"/>
+                <w:szCs w:val="24"/>
+              </w:rPr>
+            </w:pPr>
+          </w:p>
+          <w:p>
+            <w:pPr>
+              <w:pStyle w:val="NoSpacing"/>
+              <w:rPr>
+                <w:rFonts w:ascii="Arial" w:hAnsi="Arial" w:cs="Arial"/>
+                <w:b/>
+                <w:sz w:val="24"/>
+                <w:szCs w:val="24"/>
+              </w:rPr>
+            </w:pPr>
+            <w:r>
+              <w:rPr>
+                <w:rFonts w:ascii="Arial" w:hAnsi="Arial" w:cs="Arial"/>
+                <w:b/>
+                <w:sz w:val="24"/>
+                <w:szCs w:val="24"/>
+              </w:rPr>
+              <w:t>DEV BOOTCAMP</w:t>
+            </w:r>
+            <w:r>
+              <w:rPr>
+                <w:rFonts w:ascii="Arial" w:hAnsi="Arial" w:cs="Arial"/>
+                <w:sz w:val="24"/>
+                <w:szCs w:val="24"/>
+              </w:rPr>
+              <w:t>,</w:t>
+            </w:r>
+            <w:r>
+              <w:rPr>
+                <w:rFonts w:ascii="Arial" w:hAnsi="Arial" w:cs="Arial"/>
+                <w:sz w:val="24"/>
+                <w:szCs w:val="24"/>
+              </w:rPr>
+              <w:t xml:space="preserve"> San Francisco, CA</w:t>
             </w:r>
           </w:p>
         </w:tc>
@@ -555,7 +865,7 @@
                 <w:sz w:val="24"/>
                 <w:szCs w:val="24"/>
               </w:rPr>
-              <w:t xml:space="preserve">Junior Web Developer </w:t>
+              <w:t xml:space="preserve">Alumnus / Web Developer </w:t>
             </w:r>
             <w:r>
               <w:rPr>
@@ -597,7 +907,81 @@
                 <w:sz w:val="24"/>
                 <w:szCs w:val="24"/>
               </w:rPr>
-              <w:t>Over 1500 hours of web development training, including pair programming challenges and fully developed web applications.</w:t>
+              <w:t xml:space="preserve">Over 1500 hours of web development training, including pair programming challenges and fully developed web </w:t>
+            </w:r>
+            <w:r>
+              <w:rPr>
+                <w:rFonts w:ascii="Arial" w:hAnsi="Arial" w:cs="Arial"/>
+                <w:sz w:val="24"/>
+                <w:szCs w:val="24"/>
+              </w:rPr>
+              <w:t>apps, u</w:t>
+            </w:r>
+            <w:r>
+              <w:rPr>
+                <w:rFonts w:ascii="Arial" w:hAnsi="Arial" w:cs="Arial"/>
+                <w:sz w:val="24"/>
+                <w:szCs w:val="24"/>
+              </w:rPr>
+              <w:t xml:space="preserve">sing </w:t>
+            </w:r>
+            <w:proofErr w:type="spellStart"/>
+            <w:r>
+              <w:rPr>
+                <w:rFonts w:ascii="Arial" w:hAnsi="Arial" w:cs="Arial"/>
+                <w:sz w:val="24"/>
+                <w:szCs w:val="24"/>
+              </w:rPr>
+              <w:t>Git</w:t>
+            </w:r>
+            <w:proofErr w:type="spellEnd"/>
+            <w:r>
+              <w:rPr>
+                <w:rFonts w:ascii="Arial" w:hAnsi="Arial" w:cs="Arial"/>
+                <w:sz w:val="24"/>
+                <w:szCs w:val="24"/>
+              </w:rPr>
+              <w:t xml:space="preserve"> </w:t>
+            </w:r>
+            <w:r>
+              <w:rPr>
+                <w:rFonts w:ascii="Arial" w:hAnsi="Arial" w:cs="Arial"/>
+                <w:sz w:val="24"/>
+                <w:szCs w:val="24"/>
+              </w:rPr>
+              <w:t xml:space="preserve">for workflow across </w:t>
+            </w:r>
+            <w:r>
+              <w:rPr>
+                <w:rFonts w:ascii="Arial" w:hAnsi="Arial" w:cs="Arial"/>
+                <w:sz w:val="24"/>
+                <w:szCs w:val="24"/>
+              </w:rPr>
+              <w:t xml:space="preserve">team </w:t>
+            </w:r>
+            <w:r>
+              <w:rPr>
+                <w:rFonts w:ascii="Arial" w:hAnsi="Arial" w:cs="Arial"/>
+                <w:sz w:val="24"/>
+                <w:szCs w:val="24"/>
+              </w:rPr>
+              <w:t>project</w:t>
+            </w:r>
+            <w:r>
+              <w:rPr>
+                <w:rFonts w:ascii="Arial" w:hAnsi="Arial" w:cs="Arial"/>
+                <w:sz w:val="24"/>
+                <w:szCs w:val="24"/>
+              </w:rPr>
+              <w:t>s</w:t>
+            </w:r>
+            <w:r>
+              <w:rPr>
+                <w:rFonts w:ascii="Arial" w:hAnsi="Arial" w:cs="Arial"/>
+                <w:sz w:val="24"/>
+                <w:szCs w:val="24"/>
+              </w:rPr>
+              <w:t>.</w:t>
             </w:r>
           </w:p>
           <w:p>
@@ -620,94 +1004,127 @@
                 <w:sz w:val="24"/>
                 <w:szCs w:val="24"/>
               </w:rPr>
-              <w:t xml:space="preserve">Group web development projects using Ruby on Rails, JavaScript, HTML5/CSS3, </w:t>
-            </w:r>
-            <w:proofErr w:type="spellStart"/>
-            <w:r>
-              <w:rPr>
-                <w:rFonts w:ascii="Arial" w:hAnsi="Arial" w:cs="Arial"/>
-                <w:sz w:val="24"/>
-                <w:szCs w:val="24"/>
-              </w:rPr>
-              <w:t>jQuery</w:t>
-            </w:r>
-            <w:proofErr w:type="spellEnd"/>
-            <w:r>
-              <w:rPr>
-                <w:rFonts w:ascii="Arial" w:hAnsi="Arial" w:cs="Arial"/>
-                <w:sz w:val="24"/>
-                <w:szCs w:val="24"/>
-              </w:rPr>
-              <w:t>, AJAX, ActiveRecord, Sinatra and deployment through Heroku.</w:t>
-            </w:r>
-          </w:p>
-          <w:p>
-            <w:pPr>
-              <w:pStyle w:val="ListParagraph"/>
-              <w:numPr>
-                <w:ilvl w:val="0"/>
-                <w:numId w:val="1"/>
-              </w:numPr>
-              <w:spacing w:after="0" w:line="240" w:lineRule="auto"/>
-              <w:rPr>
-                <w:rFonts w:ascii="Arial" w:hAnsi="Arial" w:cs="Arial"/>
-                <w:sz w:val="24"/>
-                <w:szCs w:val="24"/>
-              </w:rPr>
-            </w:pPr>
-            <w:r>
-              <w:rPr>
-                <w:rFonts w:ascii="Arial" w:hAnsi="Arial" w:cs="Arial"/>
-                <w:sz w:val="24"/>
-                <w:szCs w:val="24"/>
-              </w:rPr>
-              <w:t>Used Git and Github for distributed workflow across project teams.</w:t>
-            </w:r>
-          </w:p>
-          <w:p>
-            <w:pPr>
-              <w:pStyle w:val="ListParagraph"/>
-              <w:numPr>
-                <w:ilvl w:val="0"/>
-                <w:numId w:val="1"/>
-              </w:numPr>
-              <w:spacing w:after="0" w:line="240" w:lineRule="auto"/>
-              <w:rPr>
-                <w:rFonts w:ascii="Arial" w:hAnsi="Arial" w:cs="Arial"/>
-                <w:sz w:val="24"/>
-                <w:szCs w:val="24"/>
-              </w:rPr>
-            </w:pPr>
-            <w:r>
-              <w:rPr>
-                <w:rFonts w:ascii="Arial" w:hAnsi="Arial" w:cs="Arial"/>
-                <w:sz w:val="24"/>
-                <w:szCs w:val="24"/>
-              </w:rPr>
-              <w:t>Implemented Test-Driven Development / Behavior-Driven Development (TDD/BDD) training and best practices (RSpec, Jasmine, Capybara).</w:t>
-            </w:r>
-          </w:p>
-          <w:p>
-            <w:pPr>
-              <w:pStyle w:val="ListParagraph"/>
-              <w:numPr>
-                <w:ilvl w:val="0"/>
-                <w:numId w:val="1"/>
-              </w:numPr>
-              <w:spacing w:after="0" w:line="240" w:lineRule="auto"/>
-              <w:rPr>
-                <w:rFonts w:ascii="Arial" w:hAnsi="Arial" w:cs="Arial"/>
-                <w:sz w:val="24"/>
-                <w:szCs w:val="24"/>
-              </w:rPr>
-            </w:pPr>
-            <w:r>
-              <w:rPr>
-                <w:rFonts w:ascii="Arial" w:hAnsi="Arial" w:cs="Arial"/>
-                <w:sz w:val="24"/>
-                <w:szCs w:val="24"/>
-              </w:rPr>
-              <w:t>Integrated object-oriented (OO) design patterns and concepts, modularity, as well as various Model-View-Controller (MVC) patterns in web applications.</w:t>
+              <w:t>Authored</w:t>
+            </w:r>
+            <w:r>
+              <w:rPr>
+                <w:rFonts w:ascii="Arial" w:hAnsi="Arial" w:cs="Arial"/>
+                <w:sz w:val="24"/>
+                <w:szCs w:val="24"/>
+              </w:rPr>
+              <w:t xml:space="preserve"> web projects using </w:t>
+            </w:r>
+            <w:r>
+              <w:rPr>
+                <w:rFonts w:ascii="Arial" w:hAnsi="Arial" w:cs="Arial"/>
+                <w:sz w:val="24"/>
+                <w:szCs w:val="24"/>
+              </w:rPr>
+              <w:t>RoR, JS, j</w:t>
+            </w:r>
+            <w:r>
+              <w:rPr>
+                <w:rFonts w:ascii="Arial" w:hAnsi="Arial" w:cs="Arial"/>
+                <w:sz w:val="24"/>
+                <w:szCs w:val="24"/>
+              </w:rPr>
+              <w:t>Query</w:t>
+            </w:r>
+            <w:r>
+              <w:rPr>
+                <w:rFonts w:ascii="Arial" w:hAnsi="Arial" w:cs="Arial"/>
+                <w:sz w:val="24"/>
+                <w:szCs w:val="24"/>
+              </w:rPr>
+              <w:t xml:space="preserve">, </w:t>
+            </w:r>
+            <w:r>
+              <w:rPr>
+                <w:rFonts w:ascii="Arial" w:hAnsi="Arial" w:cs="Arial"/>
+                <w:sz w:val="24"/>
+                <w:szCs w:val="24"/>
+              </w:rPr>
+              <w:t>AJAX</w:t>
+            </w:r>
+            <w:r>
+              <w:rPr>
+                <w:rFonts w:ascii="Arial" w:hAnsi="Arial" w:cs="Arial"/>
+                <w:sz w:val="24"/>
+                <w:szCs w:val="24"/>
+              </w:rPr>
+              <w:t xml:space="preserve">, </w:t>
+            </w:r>
+            <w:r>
+              <w:rPr>
+                <w:rFonts w:ascii="Arial" w:hAnsi="Arial" w:cs="Arial"/>
+                <w:sz w:val="24"/>
+                <w:szCs w:val="24"/>
+              </w:rPr>
+              <w:t>HTML</w:t>
+            </w:r>
+            <w:r>
+              <w:rPr>
+                <w:rFonts w:ascii="Arial" w:hAnsi="Arial" w:cs="Arial"/>
+                <w:sz w:val="24"/>
+                <w:szCs w:val="24"/>
+              </w:rPr>
+              <w:t xml:space="preserve">, </w:t>
+            </w:r>
+            <w:r>
+              <w:rPr>
+                <w:rFonts w:ascii="Arial" w:hAnsi="Arial" w:cs="Arial"/>
+                <w:sz w:val="24"/>
+                <w:szCs w:val="24"/>
+              </w:rPr>
+              <w:t>CSS</w:t>
+            </w:r>
+            <w:r>
+              <w:rPr>
+                <w:rFonts w:ascii="Arial" w:hAnsi="Arial" w:cs="Arial"/>
+                <w:sz w:val="24"/>
+                <w:szCs w:val="24"/>
+              </w:rPr>
+              <w:t>, Sinatra</w:t>
+            </w:r>
+            <w:r>
+              <w:rPr>
+                <w:rFonts w:ascii="Arial" w:hAnsi="Arial" w:cs="Arial"/>
+                <w:sz w:val="24"/>
+                <w:szCs w:val="24"/>
+              </w:rPr>
+              <w:t>,</w:t>
+            </w:r>
+            <w:r>
+              <w:rPr>
+                <w:rFonts w:ascii="Arial" w:hAnsi="Arial" w:cs="Arial"/>
+                <w:sz w:val="24"/>
+                <w:szCs w:val="24"/>
+              </w:rPr>
+              <w:t xml:space="preserve"> and</w:t>
+            </w:r>
+            <w:r>
+              <w:rPr>
+                <w:rFonts w:ascii="Arial" w:hAnsi="Arial" w:cs="Arial"/>
+                <w:sz w:val="24"/>
+                <w:szCs w:val="24"/>
+              </w:rPr>
+              <w:t xml:space="preserve"> </w:t>
+            </w:r>
+            <w:r>
+              <w:rPr>
+                <w:rFonts w:ascii="Arial" w:hAnsi="Arial" w:cs="Arial"/>
+                <w:sz w:val="24"/>
+                <w:szCs w:val="24"/>
+              </w:rPr>
+              <w:t>Test-Driven Development</w:t>
+            </w:r>
+            <w:r>
+              <w:rPr>
+                <w:rFonts w:ascii="Arial" w:hAnsi="Arial" w:cs="Arial"/>
+                <w:sz w:val="24"/>
+                <w:szCs w:val="24"/>
+              </w:rPr>
+              <w:t xml:space="preserve"> (RSpec, Jasmine, Capybara)--following OO and MVC patterns.</w:t>
             </w:r>
           </w:p>
         </w:tc>
@@ -895,7 +1312,31 @@
                 <w:sz w:val="24"/>
                 <w:szCs w:val="24"/>
               </w:rPr>
-              <w:t>Helped solve gargantuan backlog of developer and end user concerns.</w:t>
+              <w:t>Created a web application to help team members better organize information and scheduling</w:t>
+            </w:r>
+            <w:r>
+              <w:rPr>
+                <w:rFonts w:ascii="Arial" w:hAnsi="Arial" w:cs="Arial"/>
+                <w:sz w:val="24"/>
+                <w:szCs w:val="24"/>
+              </w:rPr>
+              <w:t>, which included</w:t>
+            </w:r>
+            <w:r>
+              <w:rPr>
+                <w:rFonts w:ascii="Arial" w:hAnsi="Arial" w:cs="Arial"/>
+                <w:sz w:val="24"/>
+                <w:szCs w:val="24"/>
+              </w:rPr>
+              <w:t xml:space="preserve"> Ruby on Rails</w:t>
+            </w:r>
+            <w:r>
+              <w:rPr>
+                <w:rFonts w:ascii="Arial" w:hAnsi="Arial" w:cs="Arial"/>
+                <w:sz w:val="24"/>
+                <w:szCs w:val="24"/>
+              </w:rPr>
+              <w:t>, HTML and CSS.</w:t>
             </w:r>
           </w:p>
         </w:tc>
@@ -958,8 +1399,6 @@
               </w:rPr>
               <w:t xml:space="preserve"> FOUNDATION</w:t>
             </w:r>
-            <w:bookmarkStart w:id="0" w:name="_GoBack"/>
-            <w:bookmarkEnd w:id="0"/>
             <w:r>
               <w:rPr>
                 <w:rFonts w:ascii="Arial" w:hAnsi="Arial" w:cs="Arial"/>
@@ -998,7 +1437,6 @@
               </w:rPr>
               <w:t xml:space="preserve">Donor Data and </w:t>
             </w:r>
-            <w:proofErr w:type="spellStart"/>
             <w:r>
               <w:rPr>
                 <w:rFonts w:ascii="Arial" w:hAnsi="Arial" w:cs="Arial"/>
@@ -1006,9 +1444,8 @@
                 <w:sz w:val="24"/>
                 <w:szCs w:val="24"/>
               </w:rPr>
-              <w:t>SegmentationAssociate</w:t>
-            </w:r>
-            <w:proofErr w:type="spellEnd"/>
+              <w:t>Segmentation Associate</w:t>
+            </w:r>
             <w:r>
               <w:rPr>
                 <w:rFonts w:ascii="Arial" w:hAnsi="Arial" w:cs="Arial"/>
@@ -1072,7 +1509,23 @@
                 <w:sz w:val="24"/>
                 <w:szCs w:val="24"/>
               </w:rPr>
-              <w:t>Provided timesaving solutions for assigned processes and companywide initiatives. Updated SOPs and introduced best practices, including meeting minutes and process flow charts.</w:t>
+              <w:t xml:space="preserve">Provided timesaving solutions for </w:t>
+            </w:r>
+            <w:r>
+              <w:rPr>
+                <w:rFonts w:ascii="Arial" w:hAnsi="Arial" w:cs="Arial"/>
+                <w:sz w:val="24"/>
+                <w:szCs w:val="24"/>
+              </w:rPr>
+              <w:t xml:space="preserve">companywide </w:t>
+            </w:r>
+            <w:r>
+              <w:rPr>
+                <w:rFonts w:ascii="Arial" w:hAnsi="Arial" w:cs="Arial"/>
+                <w:sz w:val="24"/>
+                <w:szCs w:val="24"/>
+              </w:rPr>
+              <w:t>initiatives. Updated SOPs and introduced best practices, including meeting minutes and process flow charts.</w:t>
             </w:r>
           </w:p>
         </w:tc>
@@ -1201,7 +1654,7 @@
       </w:tr>
       <w:tr>
         <w:trPr>
-          <w:trHeight w:val="90"/>
+          <w:trHeight w:val="1458"/>
         </w:trPr>
         <w:tc>
           <w:tcPr>
@@ -1228,7 +1681,23 @@
                 <w:sz w:val="24"/>
                 <w:szCs w:val="24"/>
               </w:rPr>
-              <w:t>Managed cross-functional teams to ensure commercial projects were completed on time and within budget. Reported status to appropriate stakeholders using various collaborative tools.</w:t>
+              <w:t>Designed, created and managed company documentation using internal and external</w:t>
+            </w:r>
+            <w:r>
+              <w:rPr>
+                <w:rFonts w:ascii="Arial" w:hAnsi="Arial" w:cs="Arial"/>
+                <w:sz w:val="24"/>
+                <w:szCs w:val="24"/>
+              </w:rPr>
+              <w:t xml:space="preserve"> </w:t>
+            </w:r>
+            <w:r>
+              <w:rPr>
+                <w:rFonts w:ascii="Arial" w:hAnsi="Arial" w:cs="Arial"/>
+                <w:sz w:val="24"/>
+                <w:szCs w:val="24"/>
+              </w:rPr>
+              <w:t>websites, including SharePoint (customized using Designer) and CRM systems.</w:t>
             </w:r>
           </w:p>
           <w:p>
@@ -1251,30 +1720,23 @@
                 <w:sz w:val="24"/>
                 <w:szCs w:val="24"/>
               </w:rPr>
-              <w:t>Responsible for planning, controlling, and leading key customer projects with a focus on seasonal promotions, modular resets, and new product introductions.</w:t>
-            </w:r>
-          </w:p>
-          <w:p>
-            <w:pPr>
-              <w:pStyle w:val="ListParagraph"/>
-              <w:numPr>
-                <w:ilvl w:val="0"/>
-                <w:numId w:val="5"/>
-              </w:numPr>
-              <w:spacing w:after="0" w:line="240" w:lineRule="auto"/>
-              <w:rPr>
-                <w:rFonts w:ascii="Arial" w:hAnsi="Arial" w:cs="Arial"/>
-                <w:sz w:val="24"/>
-                <w:szCs w:val="24"/>
-              </w:rPr>
-            </w:pPr>
-            <w:r>
-              <w:rPr>
-                <w:rFonts w:ascii="Arial" w:hAnsi="Arial" w:cs="Arial"/>
-                <w:sz w:val="24"/>
-                <w:szCs w:val="24"/>
-              </w:rPr>
-              <w:t>Designed, created, and managed company documentation using internal and external websites, including SharePoint and cloud-based CRM systems.</w:t>
+              <w:t xml:space="preserve">Managed cross-functional teams </w:t>
+            </w:r>
+            <w:r>
+              <w:rPr>
+                <w:rFonts w:ascii="Arial" w:hAnsi="Arial" w:cs="Arial"/>
+                <w:sz w:val="24"/>
+                <w:szCs w:val="24"/>
+              </w:rPr>
+              <w:t>and tracked progress to ensure project milestones were completed on ti</w:t>
+            </w:r>
+            <w:r>
+              <w:rPr>
+                <w:rFonts w:ascii="Arial" w:hAnsi="Arial" w:cs="Arial"/>
+                <w:sz w:val="24"/>
+                <w:szCs w:val="24"/>
+              </w:rPr>
+              <w:t>me and with the desired results, using various PM tools.</w:t>
             </w:r>
           </w:p>
         </w:tc>
@@ -1299,8 +1761,121 @@
 </file>
 
 <file path=word/numbering.xml><?xml version="1.0" encoding="utf-8"?>
-<w:numbering xmlns:ve="http://schemas.openxmlformats.org/markup-compatibility/2006" xmlns:o="urn:schemas-microsoft-com:office:office" xmlns:r="http://schemas.openxmlformats.org/officeDocument/2006/relationships" xmlns:m="http://schemas.openxmlformats.org/officeDocument/2006/math" xmlns:v="urn:schemas-microsoft-com:vml" xmlns:wp="http://schemas.openxmlformats.org/drawingml/2006/wordprocessingDrawing" xmlns:w10="urn:schemas-microsoft-com:office:word" xmlns:w="http://schemas.openxmlformats.org/wordprocessingml/2006/main" xmlns:wne="http://schemas.microsoft.com/office/word/2006/wordml">
+<w:numbering xmlns:wpc="http://schemas.microsoft.com/office/word/2010/wordprocessingCanvas" xmlns:mo="http://schemas.microsoft.com/office/mac/office/2008/main" xmlns:mc="http://schemas.openxmlformats.org/markup-compatibility/2006" xmlns:mv="urn:schemas-microsoft-com:mac:vml" xmlns:o="urn:schemas-microsoft-com:office:office" xmlns:r="http://schemas.openxmlformats.org/officeDocument/2006/relationships" xmlns:m="http://schemas.openxmlformats.org/officeDocument/2006/math" xmlns:v="urn:schemas-microsoft-com:vml" xmlns:wp14="http://schemas.microsoft.com/office/word/2010/wordprocessingDrawing" xmlns:wp="http://schemas.openxmlformats.org/drawingml/2006/wordprocessingDrawing" xmlns:w10="urn:schemas-microsoft-com:office:word" xmlns:w="http://schemas.openxmlformats.org/wordprocessingml/2006/main" xmlns:w14="http://schemas.microsoft.com/office/word/2010/wordml" xmlns:wpg="http://schemas.microsoft.com/office/word/2010/wordprocessingGroup" xmlns:wpi="http://schemas.microsoft.com/office/word/2010/wordprocessingInk" xmlns:wne="http://schemas.microsoft.com/office/word/2006/wordml" xmlns:wps="http://schemas.microsoft.com/office/word/2010/wordprocessingShape" mc:Ignorable="w14 wp14">
   <w:abstractNum w:abstractNumId="0">
+    <w:nsid w:val="03921590"/>
+    <w:multiLevelType w:val="hybridMultilevel"/>
+    <w:tmpl w:val="AEDCA65E"/>
+    <w:lvl w:ilvl="0" w:tplc="04090001">
+      <w:start w:val="1"/>
+      <w:numFmt w:val="bullet"/>
+      <w:lvlText w:val=""/>
+      <w:lvlJc w:val="left"/>
+      <w:pPr>
+        <w:ind w:left="720" w:hanging="360"/>
+      </w:pPr>
+      <w:rPr>
+        <w:rFonts w:ascii="Symbol" w:hAnsi="Symbol" w:hint="default"/>
+      </w:rPr>
+    </w:lvl>
+    <w:lvl w:ilvl="1" w:tplc="04090003" w:tentative="1">
+      <w:start w:val="1"/>
+      <w:numFmt w:val="bullet"/>
+      <w:lvlText w:val="o"/>
+      <w:lvlJc w:val="left"/>
+      <w:pPr>
+        <w:ind w:left="1440" w:hanging="360"/>
+      </w:pPr>
+      <w:rPr>
+        <w:rFonts w:ascii="Courier New" w:hAnsi="Courier New" w:hint="default"/>
+      </w:rPr>
+    </w:lvl>
+    <w:lvl w:ilvl="2" w:tplc="04090005" w:tentative="1">
+      <w:start w:val="1"/>
+      <w:numFmt w:val="bullet"/>
+      <w:lvlText w:val=""/>
+      <w:lvlJc w:val="left"/>
+      <w:pPr>
+        <w:ind w:left="2160" w:hanging="360"/>
+      </w:pPr>
+      <w:rPr>
+        <w:rFonts w:ascii="Wingdings" w:hAnsi="Wingdings" w:hint="default"/>
+      </w:rPr>
+    </w:lvl>
+    <w:lvl w:ilvl="3" w:tplc="04090001" w:tentative="1">
+      <w:start w:val="1"/>
+      <w:numFmt w:val="bullet"/>
+      <w:lvlText w:val=""/>
+      <w:lvlJc w:val="left"/>
+      <w:pPr>
+        <w:ind w:left="2880" w:hanging="360"/>
+      </w:pPr>
+      <w:rPr>
+        <w:rFonts w:ascii="Symbol" w:hAnsi="Symbol" w:hint="default"/>
+      </w:rPr>
+    </w:lvl>
+    <w:lvl w:ilvl="4" w:tplc="04090003" w:tentative="1">
+      <w:start w:val="1"/>
+      <w:numFmt w:val="bullet"/>
+      <w:lvlText w:val="o"/>
+      <w:lvlJc w:val="left"/>
+      <w:pPr>
+        <w:ind w:left="3600" w:hanging="360"/>
+      </w:pPr>
+      <w:rPr>
+        <w:rFonts w:ascii="Courier New" w:hAnsi="Courier New" w:hint="default"/>
+      </w:rPr>
+    </w:lvl>
+    <w:lvl w:ilvl="5" w:tplc="04090005" w:tentative="1">
+      <w:start w:val="1"/>
+      <w:numFmt w:val="bullet"/>
+      <w:lvlText w:val=""/>
+      <w:lvlJc w:val="left"/>
+      <w:pPr>
+        <w:ind w:left="4320" w:hanging="360"/>
+      </w:pPr>
+      <w:rPr>
+        <w:rFonts w:ascii="Wingdings" w:hAnsi="Wingdings" w:hint="default"/>
+      </w:rPr>
+    </w:lvl>
+    <w:lvl w:ilvl="6" w:tplc="04090001" w:tentative="1">
+      <w:start w:val="1"/>
+      <w:numFmt w:val="bullet"/>
+      <w:lvlText w:val=""/>
+      <w:lvlJc w:val="left"/>
+      <w:pPr>
+        <w:ind w:left="5040" w:hanging="360"/>
+      </w:pPr>
+      <w:rPr>
+        <w:rFonts w:ascii="Symbol" w:hAnsi="Symbol" w:hint="default"/>
+      </w:rPr>
+    </w:lvl>
+    <w:lvl w:ilvl="7" w:tplc="04090003" w:tentative="1">
+      <w:start w:val="1"/>
+      <w:numFmt w:val="bullet"/>
+      <w:lvlText w:val="o"/>
+      <w:lvlJc w:val="left"/>
+      <w:pPr>
+        <w:ind w:left="5760" w:hanging="360"/>
+      </w:pPr>
+      <w:rPr>
+        <w:rFonts w:ascii="Courier New" w:hAnsi="Courier New" w:hint="default"/>
+      </w:rPr>
+    </w:lvl>
+    <w:lvl w:ilvl="8" w:tplc="04090005" w:tentative="1">
+      <w:start w:val="1"/>
+      <w:numFmt w:val="bullet"/>
+      <w:lvlText w:val=""/>
+      <w:lvlJc w:val="left"/>
+      <w:pPr>
+        <w:ind w:left="6480" w:hanging="360"/>
+      </w:pPr>
+      <w:rPr>
+        <w:rFonts w:ascii="Wingdings" w:hAnsi="Wingdings" w:hint="default"/>
+      </w:rPr>
+    </w:lvl>
+  </w:abstractNum>
+  <w:abstractNum w:abstractNumId="1">
     <w:nsid w:val="048B7EE8"/>
     <w:multiLevelType w:val="hybridMultilevel"/>
     <w:tmpl w:val="A9326ECE"/>
@@ -1413,7 +1988,120 @@
       </w:rPr>
     </w:lvl>
   </w:abstractNum>
-  <w:abstractNum w:abstractNumId="1">
+  <w:abstractNum w:abstractNumId="2">
+    <w:nsid w:val="2BAF0EB8"/>
+    <w:multiLevelType w:val="hybridMultilevel"/>
+    <w:tmpl w:val="98E8904C"/>
+    <w:lvl w:ilvl="0" w:tplc="04090001">
+      <w:start w:val="1"/>
+      <w:numFmt w:val="bullet"/>
+      <w:lvlText w:val=""/>
+      <w:lvlJc w:val="left"/>
+      <w:pPr>
+        <w:ind w:left="720" w:hanging="360"/>
+      </w:pPr>
+      <w:rPr>
+        <w:rFonts w:ascii="Symbol" w:hAnsi="Symbol" w:hint="default"/>
+      </w:rPr>
+    </w:lvl>
+    <w:lvl w:ilvl="1" w:tplc="04090003" w:tentative="1">
+      <w:start w:val="1"/>
+      <w:numFmt w:val="bullet"/>
+      <w:lvlText w:val="o"/>
+      <w:lvlJc w:val="left"/>
+      <w:pPr>
+        <w:ind w:left="1440" w:hanging="360"/>
+      </w:pPr>
+      <w:rPr>
+        <w:rFonts w:ascii="Courier New" w:hAnsi="Courier New" w:hint="default"/>
+      </w:rPr>
+    </w:lvl>
+    <w:lvl w:ilvl="2" w:tplc="04090005" w:tentative="1">
+      <w:start w:val="1"/>
+      <w:numFmt w:val="bullet"/>
+      <w:lvlText w:val=""/>
+      <w:lvlJc w:val="left"/>
+      <w:pPr>
+        <w:ind w:left="2160" w:hanging="360"/>
+      </w:pPr>
+      <w:rPr>
+        <w:rFonts w:ascii="Wingdings" w:hAnsi="Wingdings" w:hint="default"/>
+      </w:rPr>
+    </w:lvl>
+    <w:lvl w:ilvl="3" w:tplc="04090001" w:tentative="1">
+      <w:start w:val="1"/>
+      <w:numFmt w:val="bullet"/>
+      <w:lvlText w:val=""/>
+      <w:lvlJc w:val="left"/>
+      <w:pPr>
+        <w:ind w:left="2880" w:hanging="360"/>
+      </w:pPr>
+      <w:rPr>
+        <w:rFonts w:ascii="Symbol" w:hAnsi="Symbol" w:hint="default"/>
+      </w:rPr>
+    </w:lvl>
+    <w:lvl w:ilvl="4" w:tplc="04090003" w:tentative="1">
+      <w:start w:val="1"/>
+      <w:numFmt w:val="bullet"/>
+      <w:lvlText w:val="o"/>
+      <w:lvlJc w:val="left"/>
+      <w:pPr>
+        <w:ind w:left="3600" w:hanging="360"/>
+      </w:pPr>
+      <w:rPr>
+        <w:rFonts w:ascii="Courier New" w:hAnsi="Courier New" w:hint="default"/>
+      </w:rPr>
+    </w:lvl>
+    <w:lvl w:ilvl="5" w:tplc="04090005" w:tentative="1">
+      <w:start w:val="1"/>
+      <w:numFmt w:val="bullet"/>
+      <w:lvlText w:val=""/>
+      <w:lvlJc w:val="left"/>
+      <w:pPr>
+        <w:ind w:left="4320" w:hanging="360"/>
+      </w:pPr>
+      <w:rPr>
+        <w:rFonts w:ascii="Wingdings" w:hAnsi="Wingdings" w:hint="default"/>
+      </w:rPr>
+    </w:lvl>
+    <w:lvl w:ilvl="6" w:tplc="04090001" w:tentative="1">
+      <w:start w:val="1"/>
+      <w:numFmt w:val="bullet"/>
+      <w:lvlText w:val=""/>
+      <w:lvlJc w:val="left"/>
+      <w:pPr>
+        <w:ind w:left="5040" w:hanging="360"/>
+      </w:pPr>
+      <w:rPr>
+        <w:rFonts w:ascii="Symbol" w:hAnsi="Symbol" w:hint="default"/>
+      </w:rPr>
+    </w:lvl>
+    <w:lvl w:ilvl="7" w:tplc="04090003" w:tentative="1">
+      <w:start w:val="1"/>
+      <w:numFmt w:val="bullet"/>
+      <w:lvlText w:val="o"/>
+      <w:lvlJc w:val="left"/>
+      <w:pPr>
+        <w:ind w:left="5760" w:hanging="360"/>
+      </w:pPr>
+      <w:rPr>
+        <w:rFonts w:ascii="Courier New" w:hAnsi="Courier New" w:hint="default"/>
+      </w:rPr>
+    </w:lvl>
+    <w:lvl w:ilvl="8" w:tplc="04090005" w:tentative="1">
+      <w:start w:val="1"/>
+      <w:numFmt w:val="bullet"/>
+      <w:lvlText w:val=""/>
+      <w:lvlJc w:val="left"/>
+      <w:pPr>
+        <w:ind w:left="6480" w:hanging="360"/>
+      </w:pPr>
+      <w:rPr>
+        <w:rFonts w:ascii="Wingdings" w:hAnsi="Wingdings" w:hint="default"/>
+      </w:rPr>
+    </w:lvl>
+  </w:abstractNum>
+  <w:abstractNum w:abstractNumId="3">
     <w:nsid w:val="2ED86043"/>
     <w:multiLevelType w:val="hybridMultilevel"/>
     <w:tmpl w:val="6716222A"/>
@@ -1526,7 +2214,7 @@
       </w:rPr>
     </w:lvl>
   </w:abstractNum>
-  <w:abstractNum w:abstractNumId="2">
+  <w:abstractNum w:abstractNumId="4">
     <w:nsid w:val="3EA501ED"/>
     <w:multiLevelType w:val="hybridMultilevel"/>
     <w:tmpl w:val="46046D0E"/>
@@ -1639,7 +2327,7 @@
       </w:rPr>
     </w:lvl>
   </w:abstractNum>
-  <w:abstractNum w:abstractNumId="3">
+  <w:abstractNum w:abstractNumId="5">
     <w:nsid w:val="553757E3"/>
     <w:multiLevelType w:val="hybridMultilevel"/>
     <w:tmpl w:val="CED075E0"/>
@@ -1752,7 +2440,7 @@
       </w:rPr>
     </w:lvl>
   </w:abstractNum>
-  <w:abstractNum w:abstractNumId="4">
+  <w:abstractNum w:abstractNumId="6">
     <w:nsid w:val="72033CB5"/>
     <w:multiLevelType w:val="hybridMultilevel"/>
     <w:tmpl w:val="78FCEBE8"/>
@@ -1866,25 +2554,31 @@
     </w:lvl>
   </w:abstractNum>
   <w:num w:numId="1">
-    <w:abstractNumId w:val="0"/>
+    <w:abstractNumId w:val="1"/>
   </w:num>
   <w:num w:numId="2">
+    <w:abstractNumId w:val="4"/>
+  </w:num>
+  <w:num w:numId="3">
+    <w:abstractNumId w:val="5"/>
+  </w:num>
+  <w:num w:numId="4">
+    <w:abstractNumId w:val="3"/>
+  </w:num>
+  <w:num w:numId="5">
+    <w:abstractNumId w:val="6"/>
+  </w:num>
+  <w:num w:numId="6">
     <w:abstractNumId w:val="2"/>
   </w:num>
-  <w:num w:numId="3">
-    <w:abstractNumId w:val="3"/>
-  </w:num>
-  <w:num w:numId="4">
-    <w:abstractNumId w:val="1"/>
-  </w:num>
-  <w:num w:numId="5">
-    <w:abstractNumId w:val="4"/>
+  <w:num w:numId="7">
+    <w:abstractNumId w:val="0"/>
   </w:num>
 </w:numbering>
 </file>
 
 <file path=word/styles.xml><?xml version="1.0" encoding="utf-8"?>
-<w:styles xmlns:r="http://schemas.openxmlformats.org/officeDocument/2006/relationships" xmlns:w="http://schemas.openxmlformats.org/wordprocessingml/2006/main">
+<w:styles xmlns:mc="http://schemas.openxmlformats.org/markup-compatibility/2006" xmlns:r="http://schemas.openxmlformats.org/officeDocument/2006/relationships" xmlns:w="http://schemas.openxmlformats.org/wordprocessingml/2006/main" xmlns:w14="http://schemas.microsoft.com/office/word/2010/wordml" mc:Ignorable="w14">
   <w:docDefaults>
     <w:rPrDefault>
       <w:rPr>
@@ -1900,7 +2594,7 @@
       </w:pPr>
     </w:pPrDefault>
   </w:docDefaults>
-  <w:latentStyles w:defLockedState="0" w:defUIPriority="99" w:defSemiHidden="1" w:defUnhideWhenUsed="1" w:defQFormat="0" w:count="267">
+  <w:latentStyles w:defLockedState="0" w:defUIPriority="99" w:defSemiHidden="1" w:defUnhideWhenUsed="1" w:defQFormat="0" w:count="276">
     <w:lsdException w:name="Normal" w:semiHidden="0" w:uiPriority="0" w:unhideWhenUsed="0" w:qFormat="1"/>
     <w:lsdException w:name="heading 1" w:semiHidden="0" w:uiPriority="9" w:unhideWhenUsed="0" w:qFormat="1"/>
     <w:lsdException w:name="heading 2" w:uiPriority="9" w:qFormat="1"/>
@@ -2055,7 +2749,6 @@
     <w:uiPriority w:val="99"/>
     <w:semiHidden/>
     <w:unhideWhenUsed/>
-    <w:qFormat/>
     <w:tblPr>
       <w:tblInd w:w="0" w:type="dxa"/>
       <w:tblCellMar>
@@ -2142,12 +2835,16 @@
     <w:rPrDefault>
       <w:rPr>
         <w:rFonts w:asciiTheme="minorHAnsi" w:eastAsiaTheme="minorEastAsia" w:hAnsiTheme="minorHAnsi" w:cstheme="minorBidi"/>
-        <w:sz w:val="24"/>
-        <w:szCs w:val="24"/>
-        <w:lang w:val="en-US" w:eastAsia="ja-JP" w:bidi="ar-SA"/>
+        <w:sz w:val="22"/>
+        <w:szCs w:val="22"/>
+        <w:lang w:val="en-US" w:eastAsia="en-US" w:bidi="ar-SA"/>
       </w:rPr>
     </w:rPrDefault>
-    <w:pPrDefault/>
+    <w:pPrDefault>
+      <w:pPr>
+        <w:spacing w:after="200" w:line="276" w:lineRule="auto"/>
+      </w:pPr>
+    </w:pPrDefault>
   </w:docDefaults>
   <w:latentStyles w:defLockedState="0" w:defUIPriority="99" w:defSemiHidden="1" w:defUnhideWhenUsed="1" w:defQFormat="0" w:count="276">
     <w:lsdException w:name="Normal" w:semiHidden="0" w:uiPriority="0" w:unhideWhenUsed="0" w:qFormat="1"/>
@@ -2291,6 +2988,7 @@
   <w:style w:type="paragraph" w:default="1" w:styleId="Normal">
     <w:name w:val="Normal"/>
     <w:qFormat/>
+    <w:rsid w:val="009A17DB"/>
   </w:style>
   <w:style w:type="character" w:default="1" w:styleId="DefaultParagraphFont">
     <w:name w:val="Default Paragraph Font"/>
@@ -2318,6 +3016,67 @@
     <w:uiPriority w:val="99"/>
     <w:semiHidden/>
     <w:unhideWhenUsed/>
+  </w:style>
+  <w:style w:type="paragraph" w:styleId="BalloonText">
+    <w:name w:val="Balloon Text"/>
+    <w:basedOn w:val="Normal"/>
+    <w:link w:val="BalloonTextChar"/>
+    <w:uiPriority w:val="99"/>
+    <w:semiHidden/>
+    <w:unhideWhenUsed/>
+    <w:rsid w:val="0091687D"/>
+    <w:pPr>
+      <w:spacing w:after="0" w:line="240" w:lineRule="auto"/>
+    </w:pPr>
+    <w:rPr>
+      <w:rFonts w:ascii="Tahoma" w:hAnsi="Tahoma" w:cs="Tahoma"/>
+      <w:sz w:val="16"/>
+      <w:szCs w:val="16"/>
+    </w:rPr>
+  </w:style>
+  <w:style w:type="character" w:customStyle="1" w:styleId="BalloonTextChar">
+    <w:name w:val="Balloon Text Char"/>
+    <w:basedOn w:val="DefaultParagraphFont"/>
+    <w:link w:val="BalloonText"/>
+    <w:uiPriority w:val="99"/>
+    <w:semiHidden/>
+    <w:rsid w:val="0091687D"/>
+    <w:rPr>
+      <w:rFonts w:ascii="Tahoma" w:hAnsi="Tahoma" w:cs="Tahoma"/>
+      <w:sz w:val="16"/>
+      <w:szCs w:val="16"/>
+    </w:rPr>
+  </w:style>
+  <w:style w:type="paragraph" w:styleId="NoSpacing">
+    <w:name w:val="No Spacing"/>
+    <w:uiPriority w:val="1"/>
+    <w:qFormat/>
+    <w:rsid w:val="0091687D"/>
+    <w:pPr>
+      <w:spacing w:after="0" w:line="240" w:lineRule="auto"/>
+    </w:pPr>
+  </w:style>
+  <w:style w:type="character" w:styleId="Hyperlink">
+    <w:name w:val="Hyperlink"/>
+    <w:basedOn w:val="DefaultParagraphFont"/>
+    <w:uiPriority w:val="99"/>
+    <w:unhideWhenUsed/>
+    <w:rsid w:val="00826AF5"/>
+    <w:rPr>
+      <w:color w:val="0000FF" w:themeColor="hyperlink"/>
+      <w:u w:val="single"/>
+    </w:rPr>
+  </w:style>
+  <w:style w:type="paragraph" w:styleId="ListParagraph">
+    <w:name w:val="List Paragraph"/>
+    <w:basedOn w:val="Normal"/>
+    <w:uiPriority w:val="34"/>
+    <w:qFormat/>
+    <w:rsid w:val="00C831FA"/>
+    <w:pPr>
+      <w:ind w:left="720"/>
+      <w:contextualSpacing/>
+    </w:pPr>
   </w:style>
 </w:styles>
 </file>
@@ -2610,7 +3369,7 @@
 </file>
 
 <file path=customXml/itemProps1.xml><?xml version="1.0" encoding="utf-8"?>
-<ds:datastoreItem xmlns:ds="http://schemas.openxmlformats.org/officeDocument/2006/customXml" ds:itemID="{297B0CE5-DAAC-1443-B82B-4A5D7FF13D3D}">
+<ds:datastoreItem xmlns:ds="http://schemas.openxmlformats.org/officeDocument/2006/customXml" ds:itemID="{9F34528A-261B-1B47-BE13-6419F9108256}">
   <ds:schemaRefs>
     <ds:schemaRef ds:uri="http://schemas.openxmlformats.org/officeDocument/2006/bibliography"/>
   </ds:schemaRefs>

</xml_diff>